<commit_message>
Maven hibernate dependencies will help my hello world
Maven hibernate dependencies were included to help me get my first
hibernate tutorial working on OpenShift. (A host for tomcat servers)
Having a REAL server and launching a REAL application should help me
a lot. Since I've done a few successful hibernate tutorials before,
I plan on stripping down this hibernate tutorial to it's most basic
form. I just want something that adds entries to a table and displays
them.
</commit_message>
<xml_diff>
--- a/CODE_SNIPPET/TODO_FILES/TODO.docx
+++ b/CODE_SNIPPET/TODO_FILES/TODO.docx
@@ -4,7 +4,26 @@
   <w:body>
     <w:p>
       <w:r>
-        <w:t>Left off on page 52 of spring in action book.</w:t>
+        <w:t xml:space="preserve">ANGULAR: </w:t>
+      </w:r>
+      <w:hyperlink r:id="rId5" w:history="1">
+        <w:r>
+          <w:rPr>
+            <w:rStyle w:val="Hyperlink"/>
+          </w:rPr>
+          <w:t>http://www.w3schools.com/angular/angular_expressions.asp</w:t>
+        </w:r>
+      </w:hyperlink>
+      <w:r>
+        <w:br/>
+        <w:t>Want to do camstasia videos of me doing AHK badassery with tutorials.</w:t>
+      </w:r>
+      <w:r>
+        <w:br/>
+      </w:r>
+      <w:r>
+        <w:br/>
+        <w:t>SPRING: On chapter 5</w:t>
       </w:r>
       <w:bookmarkStart w:id="0" w:name="_GoBack"/>
       <w:bookmarkEnd w:id="0"/>
@@ -206,6 +225,17 @@
     <w:semiHidden/>
     <w:unhideWhenUsed/>
   </w:style>
+  <w:style w:type="character" w:styleId="Hyperlink">
+    <w:name w:val="Hyperlink"/>
+    <w:basedOn w:val="DefaultParagraphFont"/>
+    <w:uiPriority w:val="99"/>
+    <w:unhideWhenUsed/>
+    <w:rsid w:val="00BB1D6F"/>
+    <w:rPr>
+      <w:color w:val="0000FF" w:themeColor="hyperlink"/>
+      <w:u w:val="single"/>
+    </w:rPr>
+  </w:style>
 </w:styles>
 </file>
 
@@ -396,6 +426,17 @@
     <w:semiHidden/>
     <w:unhideWhenUsed/>
   </w:style>
+  <w:style w:type="character" w:styleId="Hyperlink">
+    <w:name w:val="Hyperlink"/>
+    <w:basedOn w:val="DefaultParagraphFont"/>
+    <w:uiPriority w:val="99"/>
+    <w:unhideWhenUsed/>
+    <w:rsid w:val="00BB1D6F"/>
+    <w:rPr>
+      <w:color w:val="0000FF" w:themeColor="hyperlink"/>
+      <w:u w:val="single"/>
+    </w:rPr>
+  </w:style>
 </w:styles>
 </file>
 

</xml_diff>